<commit_message>
Completed Criterion A Documentation
</commit_message>
<xml_diff>
--- a/Documentation/Crit_A_Planning.docx
+++ b/Documentation/Crit_A_Planning.docx
@@ -48,19 +48,6 @@
         <w:pStyle w:val="Standard"/>
         <w:widowControl w:val="0"/>
         <w:autoSpaceDE w:val="0"/>
-        <w:spacing w:after="0" w:line="200" w:lineRule="exact"/>
-        <w:rPr>
-          <w:rFonts w:ascii="Times New Roman" w:hAnsi="Times New Roman"/>
-          <w:sz w:val="24"/>
-          <w:szCs w:val="24"/>
-        </w:rPr>
-      </w:pPr>
-    </w:p>
-    <w:p>
-      <w:pPr>
-        <w:pStyle w:val="Standard"/>
-        <w:widowControl w:val="0"/>
-        <w:autoSpaceDE w:val="0"/>
         <w:spacing w:after="0" w:line="363" w:lineRule="exact"/>
         <w:rPr>
           <w:rFonts w:ascii="Times New Roman" w:hAnsi="Times New Roman"/>
@@ -77,253 +64,795 @@
         <w:t>Scenario:</w:t>
       </w:r>
     </w:p>
-    <w:p>
-      <w:r>
-        <w:t xml:space="preserve">Describe the </w:t>
+    <w:p/>
+    <w:p>
+      <w:r>
+        <w:tab/>
+        <w:t xml:space="preserve">My client will be </w:t>
       </w:r>
       <w:r>
         <w:rPr>
           <w:b/>
-        </w:rPr>
-        <w:t>client</w:t>
-      </w:r>
-      <w:r>
-        <w:t xml:space="preserve">, </w:t>
+          <w:bCs/>
+          <w:color w:val="1F4E79" w:themeColor="accent5" w:themeShade="80"/>
+        </w:rPr>
+        <w:t>Mr. Winston Howard</w:t>
+      </w:r>
+      <w:r>
+        <w:t xml:space="preserve">, a </w:t>
+      </w:r>
+      <w:r>
+        <w:t>software developer</w:t>
+      </w:r>
+      <w:r>
+        <w:t xml:space="preserve"> who works at Microsoft. My sister, </w:t>
       </w:r>
       <w:r>
         <w:rPr>
           <w:b/>
-        </w:rPr>
-        <w:t>advisor</w:t>
-      </w:r>
-      <w:r>
-        <w:t xml:space="preserve">, and </w:t>
+          <w:bCs/>
+          <w:color w:val="1F4E79" w:themeColor="accent5" w:themeShade="80"/>
+        </w:rPr>
+        <w:t>Garima Maheshwari</w:t>
       </w:r>
       <w:r>
         <w:rPr>
           <w:b/>
-        </w:rPr>
-        <w:t>scenario/problem that the client wants solved</w:t>
-      </w:r>
-      <w:r>
-        <w:t xml:space="preserve">. Include direct consultation evidence here with specific statements made by the client, and </w:t>
+          <w:bCs/>
+          <w:color w:val="1F4E79" w:themeColor="accent5" w:themeShade="80"/>
+        </w:rPr>
+        <w:t>,</w:t>
       </w:r>
       <w:r>
         <w:rPr>
           <w:b/>
-          <w:color w:val="FF0000"/>
-        </w:rPr>
-        <w:t>reference to the Appendix</w:t>
-      </w:r>
-      <w:r>
-        <w:rPr>
-          <w:color w:val="FF0000"/>
+          <w:bCs/>
+          <w:color w:val="1F4E79" w:themeColor="accent5" w:themeShade="80"/>
         </w:rPr>
         <w:t xml:space="preserve"> </w:t>
       </w:r>
       <w:r>
-        <w:t>for more detailed evidence like transcripts of conversations. You should have many conversations and document all of them in the appendix.</w:t>
+        <w:t>who is a</w:t>
+      </w:r>
+      <w:r>
+        <w:t xml:space="preserve"> software engineer, will be my advisor. </w:t>
+      </w:r>
+      <w:r>
+        <w:t>She currently</w:t>
+      </w:r>
+      <w:r>
+        <w:t xml:space="preserve"> works at a </w:t>
+      </w:r>
+      <w:r>
+        <w:t>Microsoft</w:t>
+      </w:r>
+      <w:r>
+        <w:t xml:space="preserve"> alongside being a master’s student. Her knowledge and vast experience within the field of computer science and engineering will greatly assist me as I work through the project lifecycle.</w:t>
+      </w:r>
+    </w:p>
+    <w:p>
+      <w:pPr>
+        <w:pStyle w:val="Heading3"/>
+      </w:pPr>
+      <w:r>
+        <w:t>Problem:</w:t>
       </w:r>
     </w:p>
     <w:p/>
     <w:p>
       <w:pPr>
-        <w:rPr>
+        <w:ind w:firstLine="709"/>
+      </w:pPr>
+      <w:r>
+        <w:t>Mr. Howard</w:t>
+      </w:r>
+      <w:r>
+        <w:t xml:space="preserve"> is a consumer and buys many </w:t>
+      </w:r>
+      <w:r>
+        <w:t xml:space="preserve">items ranging from </w:t>
+      </w:r>
+      <w:r>
+        <w:t>household</w:t>
+      </w:r>
+      <w:r>
+        <w:t xml:space="preserve"> products</w:t>
+      </w:r>
+      <w:r>
+        <w:t xml:space="preserve">, clothing, </w:t>
+      </w:r>
+      <w:r>
+        <w:t>to other miscellaneous items</w:t>
+      </w:r>
+      <w:r>
+        <w:t xml:space="preserve">. Like many </w:t>
+      </w:r>
+      <w:r>
+        <w:t xml:space="preserve">people </w:t>
+      </w:r>
+      <w:r>
+        <w:t>today, he shops online, from the comfort of his home, and tries to hunt for the best deals possible. He mentions</w:t>
+      </w:r>
+      <w:r>
+        <w:t>:</w:t>
+      </w:r>
+      <w:r>
+        <w:t xml:space="preserve"> </w:t>
+      </w:r>
+      <w:r>
+        <w:t xml:space="preserve">“when </w:t>
+      </w:r>
+      <w:r>
+        <w:t xml:space="preserve">purchasing </w:t>
+      </w:r>
+      <w:r>
+        <w:t xml:space="preserve">items online, manual effort is required to ensure that you get the best deal.” He wants to shop at his convenience, but now </w:t>
+      </w:r>
+      <w:r>
+        <w:t>it’s</w:t>
+      </w:r>
+      <w:r>
+        <w:t xml:space="preserve"> become </w:t>
+      </w:r>
+      <w:r>
+        <w:t>a p</w:t>
+      </w:r>
+      <w:r>
+        <w:t xml:space="preserve">ainstaking task of </w:t>
+      </w:r>
+      <w:r>
+        <w:t xml:space="preserve">scouring the different retail companies and </w:t>
+      </w:r>
+      <w:r>
+        <w:t xml:space="preserve">comparing </w:t>
+      </w:r>
+      <w:r>
+        <w:t xml:space="preserve">prices and deals. My client’s intent of shopping online was to allow himself more time for other activities like spending time with family, however with more and more retailers entering the online marketspace, he’s found it difficult to find the best deal possible. </w:t>
+      </w:r>
+      <w:r>
+        <w:t xml:space="preserve">A successful application would allow my client, Mr. Howard, comb through deals and shop online with ease. Please refer to the initial </w:t>
+      </w:r>
+      <w:r>
+        <w:t xml:space="preserve">client </w:t>
+      </w:r>
+      <w:r>
+        <w:t>consultations in Appendix B.1 for the full conversation.</w:t>
+      </w:r>
+    </w:p>
+    <w:p>
+      <w:pPr>
+        <w:pStyle w:val="Heading3"/>
+      </w:pPr>
+      <w:r>
+        <w:t>Problem:</w:t>
+      </w:r>
+    </w:p>
+    <w:p/>
+    <w:tbl>
+      <w:tblPr>
+        <w:tblStyle w:val="TableGrid"/>
+        <w:tblW w:w="9025" w:type="dxa"/>
+        <w:shd w:val="clear" w:color="auto" w:fill="9CC2E5" w:themeFill="accent5" w:themeFillTint="99"/>
+        <w:tblLook w:val="04A0" w:firstRow="1" w:lastRow="0" w:firstColumn="1" w:lastColumn="0" w:noHBand="0" w:noVBand="1"/>
+      </w:tblPr>
+      <w:tblGrid>
+        <w:gridCol w:w="9025"/>
+      </w:tblGrid>
+      <w:tr>
+        <w:trPr>
+          <w:trHeight w:val="911"/>
+        </w:trPr>
+        <w:tc>
+          <w:tcPr>
+            <w:tcW w:w="9025" w:type="dxa"/>
+            <w:shd w:val="clear" w:color="auto" w:fill="9CC2E5" w:themeFill="accent5" w:themeFillTint="99"/>
+          </w:tcPr>
+          <w:p>
+            <w:pPr>
+              <w:jc w:val="center"/>
+              <w:rPr>
+                <w:color w:val="4472C4" w:themeColor="accent1"/>
+              </w:rPr>
+            </w:pPr>
+            <w:r>
+              <w:rPr>
+                <w:color w:val="000000" w:themeColor="text1"/>
+              </w:rPr>
+              <w:t xml:space="preserve">The online application, </w:t>
+            </w:r>
+            <w:r>
+              <w:rPr>
+                <w:b/>
+                <w:bCs/>
+                <w:color w:val="000000" w:themeColor="text1"/>
+              </w:rPr>
+              <w:t>PriceMatch</w:t>
+            </w:r>
+            <w:r>
+              <w:rPr>
+                <w:color w:val="000000" w:themeColor="text1"/>
+              </w:rPr>
+              <w:t xml:space="preserve"> will allow </w:t>
+            </w:r>
+            <w:r>
+              <w:rPr>
+                <w:color w:val="000000" w:themeColor="text1"/>
+              </w:rPr>
+              <w:t>Mr. Howard</w:t>
+            </w:r>
+            <w:r>
+              <w:rPr>
+                <w:color w:val="000000" w:themeColor="text1"/>
+              </w:rPr>
+              <w:t xml:space="preserve"> to search for an item across all retailer</w:t>
+            </w:r>
+            <w:r>
+              <w:rPr>
+                <w:color w:val="000000" w:themeColor="text1"/>
+              </w:rPr>
+              <w:t>’s platforms</w:t>
+            </w:r>
+            <w:r>
+              <w:rPr>
+                <w:color w:val="000000" w:themeColor="text1"/>
+              </w:rPr>
+              <w:t xml:space="preserve"> and receive </w:t>
+            </w:r>
+            <w:r>
+              <w:rPr>
+                <w:color w:val="000000" w:themeColor="text1"/>
+              </w:rPr>
+              <w:t>information and alerts about</w:t>
+            </w:r>
+            <w:r>
+              <w:rPr>
+                <w:color w:val="000000" w:themeColor="text1"/>
+              </w:rPr>
+              <w:t xml:space="preserve"> the best price possible</w:t>
+            </w:r>
+            <w:r>
+              <w:rPr>
+                <w:color w:val="000000" w:themeColor="text1"/>
+              </w:rPr>
+              <w:t>, streamlining the process of online shopping</w:t>
+            </w:r>
+            <w:r>
+              <w:rPr>
+                <w:color w:val="000000" w:themeColor="text1"/>
+              </w:rPr>
+              <w:t xml:space="preserve">. </w:t>
+            </w:r>
+          </w:p>
+        </w:tc>
+      </w:tr>
+    </w:tbl>
+    <w:p>
+      <w:pPr>
+        <w:pStyle w:val="Heading3"/>
+      </w:pPr>
+      <w:r>
+        <w:t>Rationale:</w:t>
+      </w:r>
+    </w:p>
+    <w:p>
+      <w:r>
+        <w:t>PriceMatch is the most viable solution for my client because he needs an easy and efficient way to purchase goods online. Other s</w:t>
+      </w:r>
+      <w:r>
+        <w:t>ervices such as Slickdeals.net, are contenders, but since their platform</w:t>
+      </w:r>
+      <w:r>
+        <w:t>s</w:t>
+      </w:r>
+      <w:r>
+        <w:t xml:space="preserve"> only list</w:t>
+      </w:r>
+      <w:r>
+        <w:t>s</w:t>
+      </w:r>
+      <w:r>
+        <w:t xml:space="preserve"> deals that other users have posted about, </w:t>
+      </w:r>
+      <w:r>
+        <w:t>those</w:t>
+      </w:r>
+      <w:r>
+        <w:t xml:space="preserve"> would not be the ideal solution for Mr. Howard. </w:t>
+      </w:r>
+      <w:r>
+        <w:t xml:space="preserve">PriceMatch will be a web application created in Dart using the Flutter Framework. I will also be making use of the Google’s </w:t>
+      </w:r>
+      <w:r>
+        <w:t xml:space="preserve">Firebase and </w:t>
+      </w:r>
+      <w:r>
+        <w:t xml:space="preserve">Firestore to save user data and </w:t>
+      </w:r>
+      <w:r>
+        <w:t xml:space="preserve">Microsoft’s </w:t>
+      </w:r>
+      <w:r>
+        <w:t>Azure Kubernetes Service</w:t>
+      </w:r>
+      <w:r>
+        <w:t xml:space="preserve"> (AKS)</w:t>
+      </w:r>
+      <w:r>
+        <w:t xml:space="preserve"> to host my application’s microservice. I intend to make use of</w:t>
+      </w:r>
+      <w:r>
+        <w:t xml:space="preserve"> all</w:t>
+      </w:r>
+      <w:r>
+        <w:t xml:space="preserve"> the tools mentioned above to help me successfully meet my client’s needs all the while</w:t>
+      </w:r>
+      <w:r>
+        <w:t xml:space="preserve"> </w:t>
+      </w:r>
+      <w:r>
+        <w:t xml:space="preserve">providing </w:t>
+      </w:r>
+      <w:r>
+        <w:t>a versatile user experience</w:t>
+      </w:r>
+      <w:r>
+        <w:t xml:space="preserve">. To ensure that I meet all their requirements, </w:t>
+      </w:r>
+      <w:r>
+        <w:t xml:space="preserve">I, not only will need to revise my knowledge about the Flutter framework and Firebase, </w:t>
+      </w:r>
+      <w:r>
+        <w:t>but I</w:t>
+      </w:r>
+      <w:r>
+        <w:t xml:space="preserve"> will also need to</w:t>
+      </w:r>
+      <w:r>
+        <w:t xml:space="preserve"> learn how to use APIs and create and host microservices</w:t>
+      </w:r>
+      <w:r>
+        <w:t xml:space="preserve"> using AKS.</w:t>
+      </w:r>
+    </w:p>
+    <w:p>
+      <w:pPr>
+        <w:suppressAutoHyphens w:val="0"/>
+        <w:rPr>
+          <w:rFonts w:ascii="Cambria" w:eastAsia="Times New Roman" w:hAnsi="Cambria" w:cs="Mangal"/>
           <w:b/>
-          <w:color w:val="FF0000"/>
-        </w:rPr>
-      </w:pPr>
-      <w:r>
-        <w:rPr>
+          <w:bCs/>
+          <w:color w:val="4F81BD"/>
+          <w:szCs w:val="21"/>
+        </w:rPr>
+      </w:pPr>
+      <w:r>
+        <w:br w:type="page"/>
+      </w:r>
+    </w:p>
+    <w:p>
+      <w:pPr>
+        <w:pStyle w:val="Heading3"/>
+      </w:pPr>
+      <w:r>
+        <w:lastRenderedPageBreak/>
+        <w:t>Success Criteria:</w:t>
+      </w:r>
+    </w:p>
+    <w:p>
+      <w:pPr>
+        <w:pStyle w:val="Standard"/>
+        <w:widowControl w:val="0"/>
+        <w:autoSpaceDE w:val="0"/>
+        <w:spacing w:after="0" w:line="200" w:lineRule="exact"/>
+        <w:rPr>
+          <w:rFonts w:ascii="Times New Roman" w:hAnsi="Times New Roman"/>
+          <w:sz w:val="24"/>
+          <w:szCs w:val="24"/>
+        </w:rPr>
+      </w:pPr>
+    </w:p>
+    <w:p>
+      <w:pPr>
+        <w:pStyle w:val="Standard"/>
+        <w:widowControl w:val="0"/>
+        <w:numPr>
+          <w:ilvl w:val="0"/>
+          <w:numId w:val="3"/>
+        </w:numPr>
+        <w:autoSpaceDE w:val="0"/>
+        <w:spacing w:after="0" w:line="200" w:lineRule="exact"/>
+        <w:rPr>
+          <w:rFonts w:ascii="Times New Roman" w:hAnsi="Times New Roman"/>
+          <w:sz w:val="24"/>
+          <w:szCs w:val="24"/>
+        </w:rPr>
+      </w:pPr>
+      <w:r>
+        <w:rPr>
+          <w:rFonts w:ascii="Times New Roman" w:hAnsi="Times New Roman"/>
+          <w:sz w:val="24"/>
+          <w:szCs w:val="24"/>
+        </w:rPr>
+        <w:t>The user should be able to create an account and</w:t>
+      </w:r>
+      <w:r>
+        <w:rPr>
+          <w:rFonts w:ascii="Times New Roman" w:hAnsi="Times New Roman"/>
+          <w:sz w:val="24"/>
+          <w:szCs w:val="24"/>
+        </w:rPr>
+        <w:t xml:space="preserve"> </w:t>
+      </w:r>
+      <w:r>
+        <w:rPr>
+          <w:rFonts w:ascii="Times New Roman" w:hAnsi="Times New Roman"/>
+          <w:sz w:val="24"/>
+          <w:szCs w:val="24"/>
+        </w:rPr>
+        <w:t xml:space="preserve">bookmark </w:t>
+      </w:r>
+      <w:r>
+        <w:rPr>
+          <w:rFonts w:ascii="Times New Roman" w:hAnsi="Times New Roman"/>
+          <w:sz w:val="24"/>
+          <w:szCs w:val="24"/>
+        </w:rPr>
+        <w:t>online product listings</w:t>
+      </w:r>
+    </w:p>
+    <w:p>
+      <w:pPr>
+        <w:pStyle w:val="Standard"/>
+        <w:widowControl w:val="0"/>
+        <w:numPr>
+          <w:ilvl w:val="0"/>
+          <w:numId w:val="3"/>
+        </w:numPr>
+        <w:autoSpaceDE w:val="0"/>
+        <w:spacing w:after="0" w:line="200" w:lineRule="exact"/>
+        <w:rPr>
+          <w:rFonts w:ascii="Times New Roman" w:hAnsi="Times New Roman"/>
+          <w:sz w:val="24"/>
+          <w:szCs w:val="24"/>
+        </w:rPr>
+      </w:pPr>
+      <w:r>
+        <w:rPr>
+          <w:rFonts w:ascii="Times New Roman" w:hAnsi="Times New Roman"/>
+          <w:sz w:val="24"/>
+          <w:szCs w:val="24"/>
+        </w:rPr>
+        <w:t>Users should be able to search for an item using the product name.</w:t>
+      </w:r>
+    </w:p>
+    <w:p>
+      <w:pPr>
+        <w:pStyle w:val="Standard"/>
+        <w:widowControl w:val="0"/>
+        <w:numPr>
+          <w:ilvl w:val="0"/>
+          <w:numId w:val="3"/>
+        </w:numPr>
+        <w:autoSpaceDE w:val="0"/>
+        <w:spacing w:after="0" w:line="200" w:lineRule="exact"/>
+        <w:rPr>
+          <w:rFonts w:ascii="Times New Roman" w:hAnsi="Times New Roman"/>
+          <w:sz w:val="24"/>
+          <w:szCs w:val="24"/>
+        </w:rPr>
+      </w:pPr>
+      <w:r>
+        <w:rPr>
+          <w:rFonts w:ascii="Times New Roman" w:hAnsi="Times New Roman"/>
+          <w:sz w:val="24"/>
+          <w:szCs w:val="24"/>
+        </w:rPr>
+        <w:t xml:space="preserve">After searching for an </w:t>
+      </w:r>
+      <w:r>
+        <w:rPr>
+          <w:rFonts w:ascii="Times New Roman" w:hAnsi="Times New Roman"/>
+          <w:sz w:val="24"/>
+          <w:szCs w:val="24"/>
+        </w:rPr>
+        <w:t>item,</w:t>
+      </w:r>
+      <w:r>
+        <w:rPr>
+          <w:rFonts w:ascii="Times New Roman" w:hAnsi="Times New Roman"/>
+          <w:sz w:val="24"/>
+          <w:szCs w:val="24"/>
+        </w:rPr>
+        <w:t xml:space="preserve"> a user should be presented with a l</w:t>
+      </w:r>
+      <w:r>
+        <w:rPr>
+          <w:rFonts w:ascii="Times New Roman" w:hAnsi="Times New Roman"/>
+          <w:sz w:val="24"/>
+          <w:szCs w:val="24"/>
+        </w:rPr>
+        <w:t>ist of deals from across multiple retailer</w:t>
+      </w:r>
+      <w:r>
+        <w:rPr>
+          <w:rFonts w:ascii="Times New Roman" w:hAnsi="Times New Roman"/>
+          <w:sz w:val="24"/>
+          <w:szCs w:val="24"/>
+        </w:rPr>
+        <w:t>s</w:t>
+      </w:r>
+      <w:r>
+        <w:rPr>
+          <w:rFonts w:ascii="Times New Roman" w:hAnsi="Times New Roman"/>
+          <w:sz w:val="24"/>
+          <w:szCs w:val="24"/>
+        </w:rPr>
+        <w:t>.</w:t>
+      </w:r>
+    </w:p>
+    <w:p>
+      <w:pPr>
+        <w:pStyle w:val="Standard"/>
+        <w:widowControl w:val="0"/>
+        <w:numPr>
+          <w:ilvl w:val="1"/>
+          <w:numId w:val="3"/>
+        </w:numPr>
+        <w:autoSpaceDE w:val="0"/>
+        <w:spacing w:after="0" w:line="200" w:lineRule="exact"/>
+        <w:rPr>
+          <w:rFonts w:ascii="Times New Roman" w:hAnsi="Times New Roman"/>
+          <w:sz w:val="24"/>
+          <w:szCs w:val="24"/>
+        </w:rPr>
+      </w:pPr>
+      <w:r>
+        <w:rPr>
+          <w:rFonts w:ascii="Times New Roman" w:hAnsi="Times New Roman"/>
+          <w:sz w:val="24"/>
+          <w:szCs w:val="24"/>
+        </w:rPr>
+        <w:t xml:space="preserve">This should be presented in a </w:t>
+      </w:r>
+      <w:r>
+        <w:rPr>
+          <w:rFonts w:ascii="Times New Roman" w:hAnsi="Times New Roman"/>
+          <w:sz w:val="24"/>
+          <w:szCs w:val="24"/>
+        </w:rPr>
+        <w:t>hierarchical</w:t>
+      </w:r>
+      <w:r>
+        <w:rPr>
+          <w:rFonts w:ascii="Times New Roman" w:hAnsi="Times New Roman"/>
+          <w:sz w:val="24"/>
+          <w:szCs w:val="24"/>
+        </w:rPr>
+        <w:t xml:space="preserve"> fashion, where the best deal is presented at the top of the list.</w:t>
+      </w:r>
+    </w:p>
+    <w:p>
+      <w:pPr>
+        <w:pStyle w:val="Standard"/>
+        <w:widowControl w:val="0"/>
+        <w:numPr>
+          <w:ilvl w:val="1"/>
+          <w:numId w:val="3"/>
+        </w:numPr>
+        <w:autoSpaceDE w:val="0"/>
+        <w:spacing w:after="0" w:line="200" w:lineRule="exact"/>
+        <w:rPr>
+          <w:rFonts w:ascii="Times New Roman" w:hAnsi="Times New Roman"/>
+          <w:sz w:val="24"/>
+          <w:szCs w:val="24"/>
+        </w:rPr>
+      </w:pPr>
+      <w:r>
+        <w:rPr>
+          <w:rFonts w:ascii="Times New Roman" w:hAnsi="Times New Roman"/>
+          <w:sz w:val="24"/>
+          <w:szCs w:val="24"/>
+        </w:rPr>
+        <w:t xml:space="preserve">Users should be able to see </w:t>
+      </w:r>
+      <w:r>
+        <w:rPr>
+          <w:rFonts w:ascii="Times New Roman" w:hAnsi="Times New Roman"/>
+          <w:sz w:val="24"/>
+          <w:szCs w:val="24"/>
+        </w:rPr>
+        <w:t>the</w:t>
+      </w:r>
+      <w:r>
+        <w:rPr>
+          <w:rFonts w:ascii="Times New Roman" w:hAnsi="Times New Roman"/>
+          <w:sz w:val="24"/>
+          <w:szCs w:val="24"/>
+        </w:rPr>
+        <w:t xml:space="preserve"> current price</w:t>
+      </w:r>
+      <w:r>
+        <w:rPr>
+          <w:rFonts w:ascii="Times New Roman" w:hAnsi="Times New Roman"/>
+          <w:sz w:val="24"/>
+          <w:szCs w:val="24"/>
+        </w:rPr>
+        <w:t xml:space="preserve"> for every single product listing presented in the menu</w:t>
+      </w:r>
+      <w:r>
+        <w:rPr>
+          <w:rFonts w:ascii="Times New Roman" w:hAnsi="Times New Roman"/>
+          <w:sz w:val="24"/>
+          <w:szCs w:val="24"/>
+        </w:rPr>
+        <w:t>.</w:t>
+      </w:r>
+    </w:p>
+    <w:p>
+      <w:pPr>
+        <w:pStyle w:val="Standard"/>
+        <w:widowControl w:val="0"/>
+        <w:numPr>
+          <w:ilvl w:val="0"/>
+          <w:numId w:val="3"/>
+        </w:numPr>
+        <w:autoSpaceDE w:val="0"/>
+        <w:spacing w:after="0" w:line="200" w:lineRule="exact"/>
+        <w:rPr>
+          <w:rFonts w:ascii="Times New Roman" w:hAnsi="Times New Roman"/>
+          <w:sz w:val="24"/>
+          <w:szCs w:val="24"/>
+        </w:rPr>
+      </w:pPr>
+      <w:r>
+        <w:rPr>
+          <w:rFonts w:ascii="Times New Roman" w:hAnsi="Times New Roman"/>
+          <w:sz w:val="24"/>
+          <w:szCs w:val="24"/>
+        </w:rPr>
+        <w:t xml:space="preserve">Users should also be able to </w:t>
+      </w:r>
+      <w:r>
+        <w:rPr>
+          <w:rFonts w:ascii="Times New Roman" w:hAnsi="Times New Roman"/>
+          <w:sz w:val="24"/>
+          <w:szCs w:val="24"/>
+        </w:rPr>
+        <w:t>set a “price alert” for a desired item.</w:t>
+      </w:r>
+    </w:p>
+    <w:p>
+      <w:pPr>
+        <w:pStyle w:val="Standard"/>
+        <w:widowControl w:val="0"/>
+        <w:numPr>
+          <w:ilvl w:val="0"/>
+          <w:numId w:val="3"/>
+        </w:numPr>
+        <w:autoSpaceDE w:val="0"/>
+        <w:spacing w:after="0" w:line="200" w:lineRule="exact"/>
+        <w:rPr>
+          <w:rFonts w:ascii="Times New Roman" w:hAnsi="Times New Roman"/>
+          <w:sz w:val="24"/>
+          <w:szCs w:val="24"/>
+        </w:rPr>
+      </w:pPr>
+      <w:r>
+        <w:rPr>
+          <w:rFonts w:ascii="Times New Roman" w:hAnsi="Times New Roman"/>
+          <w:sz w:val="24"/>
+          <w:szCs w:val="24"/>
+        </w:rPr>
+        <w:t>When a price alert is set, a notification should be sent to the user’s email once the cost of the product has reached the desired price point.</w:t>
+      </w:r>
+    </w:p>
+    <w:p>
+      <w:pPr>
+        <w:pStyle w:val="Standard"/>
+        <w:widowControl w:val="0"/>
+        <w:numPr>
+          <w:ilvl w:val="0"/>
+          <w:numId w:val="3"/>
+        </w:numPr>
+        <w:autoSpaceDE w:val="0"/>
+        <w:spacing w:after="0" w:line="200" w:lineRule="exact"/>
+        <w:rPr>
+          <w:rFonts w:ascii="Times New Roman" w:hAnsi="Times New Roman"/>
+          <w:sz w:val="24"/>
+          <w:szCs w:val="24"/>
+        </w:rPr>
+      </w:pPr>
+      <w:r>
+        <w:rPr>
+          <w:rFonts w:ascii="Times New Roman" w:hAnsi="Times New Roman"/>
+          <w:sz w:val="24"/>
+          <w:szCs w:val="24"/>
+        </w:rPr>
+        <w:t>Upon selection of an item in the price list, users should be directed to its respective retailer website.</w:t>
+      </w:r>
+    </w:p>
+    <w:p>
+      <w:pPr>
+        <w:pStyle w:val="Standard"/>
+        <w:widowControl w:val="0"/>
+        <w:numPr>
+          <w:ilvl w:val="0"/>
+          <w:numId w:val="3"/>
+        </w:numPr>
+        <w:autoSpaceDE w:val="0"/>
+        <w:spacing w:after="0" w:line="200" w:lineRule="exact"/>
+        <w:rPr>
+          <w:rFonts w:ascii="Times New Roman" w:hAnsi="Times New Roman"/>
+          <w:sz w:val="24"/>
+          <w:szCs w:val="24"/>
+        </w:rPr>
+      </w:pPr>
+      <w:r>
+        <w:rPr>
+          <w:rFonts w:ascii="Times New Roman" w:hAnsi="Times New Roman"/>
+          <w:sz w:val="24"/>
+          <w:szCs w:val="24"/>
+        </w:rPr>
+        <w:t>Users should be able to navigate and use the application with ease. It should also be visually pleasing.</w:t>
+      </w:r>
+    </w:p>
+    <w:p>
+      <w:pPr>
+        <w:pStyle w:val="Standard"/>
+        <w:widowControl w:val="0"/>
+        <w:autoSpaceDE w:val="0"/>
+        <w:spacing w:after="0" w:line="200" w:lineRule="exact"/>
+        <w:rPr>
+          <w:rFonts w:ascii="Times New Roman" w:hAnsi="Times New Roman"/>
+          <w:sz w:val="24"/>
+          <w:szCs w:val="24"/>
+        </w:rPr>
+      </w:pPr>
+    </w:p>
+    <w:p>
+      <w:pPr>
+        <w:pStyle w:val="Standard"/>
+        <w:widowControl w:val="0"/>
+        <w:autoSpaceDE w:val="0"/>
+        <w:spacing w:after="0" w:line="200" w:lineRule="exact"/>
+        <w:rPr>
+          <w:rFonts w:ascii="Times New Roman" w:hAnsi="Times New Roman"/>
           <w:b/>
-          <w:color w:val="FF0000"/>
-        </w:rPr>
-        <w:t xml:space="preserve">This must be a </w:t>
-      </w:r>
-      <w:proofErr w:type="gramStart"/>
-      <w:r>
-        <w:rPr>
+          <w:bCs/>
+          <w:sz w:val="24"/>
+          <w:szCs w:val="24"/>
+        </w:rPr>
+      </w:pPr>
+      <w:r>
+        <w:rPr>
+          <w:rFonts w:ascii="Times New Roman" w:hAnsi="Times New Roman"/>
           <w:b/>
-          <w:color w:val="FF0000"/>
-        </w:rPr>
-        <w:t>real life</w:t>
-      </w:r>
-      <w:proofErr w:type="gramEnd"/>
-      <w:r>
-        <w:rPr>
+          <w:bCs/>
+          <w:sz w:val="24"/>
+          <w:szCs w:val="24"/>
+        </w:rPr>
+        <w:t>Word Count: 41</w:t>
+      </w:r>
+      <w:r>
+        <w:rPr>
+          <w:rFonts w:ascii="Times New Roman" w:hAnsi="Times New Roman"/>
           <w:b/>
-          <w:color w:val="FF0000"/>
-        </w:rPr>
-        <w:t xml:space="preserve"> client with a real need. Don't invent fake clients or "give" your client the app that you want to build. Don't make apps that already exist (Tetris, Calendar, etc.)</w:t>
-      </w:r>
-    </w:p>
-    <w:p/>
-    <w:p>
-      <w:pPr>
-        <w:pStyle w:val="Heading3"/>
-      </w:pPr>
-      <w:r>
-        <w:t>Rationale:</w:t>
-      </w:r>
-    </w:p>
-    <w:p>
-      <w:r>
-        <w:t xml:space="preserve">Describe reasons why your solution is good/appropriate for the client (why the app you created is appropriate, such as "I created an Android app because the client needed a mobile solution to use on-the-go"), why the software/libraries you chose are appropriate, </w:t>
-      </w:r>
-      <w:r>
-        <w:rPr>
+          <w:bCs/>
+          <w:sz w:val="24"/>
+          <w:szCs w:val="24"/>
+        </w:rPr>
+        <w:t>2</w:t>
+      </w:r>
+      <w:r>
+        <w:rPr>
+          <w:rFonts w:ascii="Times New Roman" w:hAnsi="Times New Roman"/>
           <w:b/>
-        </w:rPr>
-        <w:t>AND</w:t>
-      </w:r>
-      <w:r>
-        <w:t xml:space="preserve"> reasons why the project is a good IA project for you.</w:t>
-      </w:r>
-    </w:p>
-    <w:p/>
-    <w:p>
-      <w:pPr>
-        <w:pStyle w:val="Heading3"/>
-      </w:pPr>
-      <w:r>
-        <w:t>Success Criteria:</w:t>
-      </w:r>
-    </w:p>
-    <w:p>
-      <w:r>
-        <w:t xml:space="preserve">List at least 7 </w:t>
-      </w:r>
-      <w:r>
-        <w:rPr>
-          <w:b/>
-        </w:rPr>
-        <w:t>detailed, specific, measurable</w:t>
-      </w:r>
-      <w:r>
-        <w:t xml:space="preserve"> criteria of how you will know the project is a success and meets the client's requirements. </w:t>
-      </w:r>
-      <w:r>
-        <w:rPr>
-          <w:color w:val="FF0000"/>
-        </w:rPr>
-        <w:t xml:space="preserve">Think full detailed sentences, not 5-10 words. </w:t>
-      </w:r>
-      <w:r>
-        <w:t>They should be substantial, specific, and TESTABLE.  If they are not, your scores could go down for sections A, B (test plan part), and E (evaluation of criteria).</w:t>
-      </w:r>
-    </w:p>
-    <w:p/>
-    <w:p/>
-    <w:p>
-      <w:r>
-        <w:t>Goal is to put about 400-500 words in this document, and you don't have to include the success criteria in this word count (put them in a bullet list or table)</w:t>
-      </w:r>
-    </w:p>
-    <w:p>
-      <w:pPr>
-        <w:pStyle w:val="Standard"/>
-        <w:widowControl w:val="0"/>
-        <w:autoSpaceDE w:val="0"/>
-        <w:spacing w:after="0" w:line="200" w:lineRule="exact"/>
-        <w:rPr>
-          <w:rFonts w:ascii="Times New Roman" w:hAnsi="Times New Roman"/>
-          <w:sz w:val="24"/>
-          <w:szCs w:val="24"/>
-        </w:rPr>
-      </w:pPr>
-    </w:p>
-    <w:p>
-      <w:pPr>
-        <w:pStyle w:val="Standard"/>
-        <w:widowControl w:val="0"/>
-        <w:autoSpaceDE w:val="0"/>
-        <w:spacing w:after="0" w:line="200" w:lineRule="exact"/>
-        <w:rPr>
-          <w:rFonts w:ascii="Times New Roman" w:hAnsi="Times New Roman"/>
-          <w:sz w:val="24"/>
-          <w:szCs w:val="24"/>
-        </w:rPr>
-      </w:pPr>
-    </w:p>
-    <w:p>
-      <w:pPr>
-        <w:pStyle w:val="Standard"/>
-        <w:widowControl w:val="0"/>
-        <w:autoSpaceDE w:val="0"/>
-        <w:spacing w:after="0" w:line="200" w:lineRule="exact"/>
-        <w:rPr>
-          <w:rFonts w:ascii="Times New Roman" w:hAnsi="Times New Roman"/>
-          <w:sz w:val="24"/>
-          <w:szCs w:val="24"/>
-        </w:rPr>
-      </w:pPr>
-    </w:p>
-    <w:p>
-      <w:pPr>
-        <w:rPr>
-          <w:b/>
-          <w:color w:val="FF0000"/>
-        </w:rPr>
-      </w:pPr>
-      <w:r>
-        <w:rPr>
-          <w:b/>
-          <w:color w:val="FF0000"/>
-        </w:rPr>
-        <w:t xml:space="preserve">If you're missing any of these items, or if items are very brief, you'll likely lose a whole point for each (out of 6 total). </w:t>
-      </w:r>
-    </w:p>
-    <w:p>
-      <w:pPr>
-        <w:rPr>
-          <w:b/>
-          <w:color w:val="FF0000"/>
-        </w:rPr>
-      </w:pPr>
-    </w:p>
-    <w:p>
-      <w:pPr>
-        <w:rPr>
-          <w:b/>
-          <w:color w:val="FF0000"/>
-        </w:rPr>
-      </w:pPr>
-      <w:r>
-        <w:rPr>
-          <w:b/>
-          <w:color w:val="FF0000"/>
-        </w:rPr>
-        <w:t xml:space="preserve">Before you submit </w:t>
-      </w:r>
-      <w:proofErr w:type="gramStart"/>
-      <w:r>
-        <w:rPr>
-          <w:b/>
-          <w:color w:val="FF0000"/>
-        </w:rPr>
-        <w:t>all of</w:t>
-      </w:r>
-      <w:proofErr w:type="gramEnd"/>
-      <w:r>
-        <w:rPr>
-          <w:b/>
-          <w:color w:val="FF0000"/>
-        </w:rPr>
-        <w:t xml:space="preserve"> your documents, use File, Save As in Word to save the files into PDF format. </w:t>
-      </w:r>
-    </w:p>
-    <w:p>
-      <w:pPr>
-        <w:pStyle w:val="Standard"/>
-        <w:widowControl w:val="0"/>
-        <w:autoSpaceDE w:val="0"/>
-        <w:spacing w:after="0" w:line="200" w:lineRule="exact"/>
-        <w:rPr>
-          <w:rFonts w:ascii="Times New Roman" w:hAnsi="Times New Roman"/>
-          <w:sz w:val="24"/>
-          <w:szCs w:val="24"/>
-        </w:rPr>
-      </w:pPr>
+          <w:bCs/>
+          <w:sz w:val="24"/>
+          <w:szCs w:val="24"/>
+        </w:rPr>
+        <w:t xml:space="preserve"> words</w:t>
+      </w:r>
     </w:p>
     <w:p>
       <w:pPr>
@@ -561,9 +1090,20 @@
       </w:pPr>
     </w:p>
     <w:sectPr>
+      <w:headerReference w:type="even" r:id="rId7"/>
+      <w:headerReference w:type="default" r:id="rId8"/>
+      <w:headerReference w:type="first" r:id="rId9"/>
       <w:pgSz w:w="11906" w:h="16838"/>
       <w:pgMar w:top="1440" w:right="1440" w:bottom="1440" w:left="1440" w:header="720" w:footer="720" w:gutter="0"/>
+      <w:pgBorders w:offsetFrom="page">
+        <w:top w:val="single" w:sz="4" w:space="24" w:color="auto"/>
+        <w:left w:val="single" w:sz="4" w:space="24" w:color="auto"/>
+        <w:bottom w:val="single" w:sz="4" w:space="24" w:color="auto"/>
+        <w:right w:val="single" w:sz="4" w:space="24" w:color="auto"/>
+      </w:pgBorders>
       <w:cols w:space="720"/>
+      <w:titlePg/>
+      <w:docGrid w:linePitch="326"/>
     </w:sectPr>
   </w:body>
 </w:document>
@@ -608,6 +1148,219 @@
     </w:p>
   </w:footnote>
 </w:footnotes>
+</file>
+
+<file path=word/header1.xml><?xml version="1.0" encoding="utf-8"?>
+<w:hdr xmlns:wpc="http://schemas.microsoft.com/office/word/2010/wordprocessingCanvas" xmlns:cx="http://schemas.microsoft.com/office/drawing/2014/chartex" xmlns:cx1="http://schemas.microsoft.com/office/drawing/2015/9/8/chartex" xmlns:cx2="http://schemas.microsoft.com/office/drawing/2015/10/21/chartex" xmlns:cx3="http://schemas.microsoft.com/office/drawing/2016/5/9/chartex" xmlns:cx4="http://schemas.microsoft.com/office/drawing/2016/5/10/chartex" xmlns:cx5="http://schemas.microsoft.com/office/drawing/2016/5/11/chartex" xmlns:cx6="http://schemas.microsoft.com/office/drawing/2016/5/12/chartex" xmlns:cx7="http://schemas.microsoft.com/office/drawing/2016/5/13/chartex" xmlns:cx8="http://schemas.microsoft.com/office/drawing/2016/5/14/chartex" xmlns:mc="http://schemas.openxmlformats.org/markup-compatibility/2006" xmlns:aink="http://schemas.microsoft.com/office/drawing/2016/ink" xmlns:am3d="http://schemas.microsoft.com/office/drawing/2017/model3d" xmlns:o="urn:schemas-microsoft-com:office:office" xmlns:oel="http://schemas.microsoft.com/office/2019/extlst" xmlns:r="http://schemas.openxmlformats.org/officeDocument/2006/relationships" xmlns:m="http://schemas.openxmlformats.org/officeDocument/2006/math" xmlns:v="urn:schemas-microsoft-com:vml" xmlns:wp14="http://schemas.microsoft.com/office/word/2010/wordprocessingDrawing" xmlns:wp="http://schemas.openxmlformats.org/drawingml/2006/wordprocessingDrawing" xmlns:w10="urn:schemas-microsoft-com:office:word" xmlns:w="http://schemas.openxmlformats.org/wordprocessingml/2006/main" xmlns:w14="http://schemas.microsoft.com/office/word/2010/wordml" xmlns:w15="http://schemas.microsoft.com/office/word/2012/wordml" xmlns:w16cex="http://schemas.microsoft.com/office/word/2018/wordml/cex" xmlns:w16cid="http://schemas.microsoft.com/office/word/2016/wordml/cid" xmlns:w16="http://schemas.microsoft.com/office/word/2018/wordml" xmlns:w16sdtdh="http://schemas.microsoft.com/office/word/2020/wordml/sdtdatahash" xmlns:w16se="http://schemas.microsoft.com/office/word/2015/wordml/symex" xmlns:wpg="http://schemas.microsoft.com/office/word/2010/wordprocessingGroup" xmlns:wpi="http://schemas.microsoft.com/office/word/2010/wordprocessingInk" xmlns:wne="http://schemas.microsoft.com/office/word/2006/wordml" xmlns:wps="http://schemas.microsoft.com/office/word/2010/wordprocessingShape" mc:Ignorable="w14 w15 w16se w16cid w16 w16cex w16sdtdh wp14">
+  <w:sdt>
+    <w:sdtPr>
+      <w:rPr>
+        <w:rStyle w:val="PageNumber"/>
+      </w:rPr>
+      <w:id w:val="-1360969037"/>
+      <w:docPartObj>
+        <w:docPartGallery w:val="Page Numbers (Top of Page)"/>
+        <w:docPartUnique/>
+      </w:docPartObj>
+    </w:sdtPr>
+    <w:sdtContent>
+      <w:p>
+        <w:pPr>
+          <w:pStyle w:val="Header"/>
+          <w:framePr w:wrap="none" w:vAnchor="text" w:hAnchor="margin" w:xAlign="right" w:y="1"/>
+          <w:rPr>
+            <w:rStyle w:val="PageNumber"/>
+          </w:rPr>
+        </w:pPr>
+        <w:r>
+          <w:rPr>
+            <w:rStyle w:val="PageNumber"/>
+          </w:rPr>
+          <w:fldChar w:fldCharType="begin"/>
+        </w:r>
+        <w:r>
+          <w:rPr>
+            <w:rStyle w:val="PageNumber"/>
+          </w:rPr>
+          <w:instrText xml:space="preserve"> PAGE </w:instrText>
+        </w:r>
+        <w:r>
+          <w:rPr>
+            <w:rStyle w:val="PageNumber"/>
+          </w:rPr>
+          <w:fldChar w:fldCharType="end"/>
+        </w:r>
+      </w:p>
+    </w:sdtContent>
+  </w:sdt>
+  <w:p>
+    <w:pPr>
+      <w:pStyle w:val="Header"/>
+      <w:ind w:right="360"/>
+    </w:pPr>
+  </w:p>
+</w:hdr>
+</file>
+
+<file path=word/header2.xml><?xml version="1.0" encoding="utf-8"?>
+<w:hdr xmlns:wpc="http://schemas.microsoft.com/office/word/2010/wordprocessingCanvas" xmlns:cx="http://schemas.microsoft.com/office/drawing/2014/chartex" xmlns:cx1="http://schemas.microsoft.com/office/drawing/2015/9/8/chartex" xmlns:cx2="http://schemas.microsoft.com/office/drawing/2015/10/21/chartex" xmlns:cx3="http://schemas.microsoft.com/office/drawing/2016/5/9/chartex" xmlns:cx4="http://schemas.microsoft.com/office/drawing/2016/5/10/chartex" xmlns:cx5="http://schemas.microsoft.com/office/drawing/2016/5/11/chartex" xmlns:cx6="http://schemas.microsoft.com/office/drawing/2016/5/12/chartex" xmlns:cx7="http://schemas.microsoft.com/office/drawing/2016/5/13/chartex" xmlns:cx8="http://schemas.microsoft.com/office/drawing/2016/5/14/chartex" xmlns:mc="http://schemas.openxmlformats.org/markup-compatibility/2006" xmlns:aink="http://schemas.microsoft.com/office/drawing/2016/ink" xmlns:am3d="http://schemas.microsoft.com/office/drawing/2017/model3d" xmlns:o="urn:schemas-microsoft-com:office:office" xmlns:oel="http://schemas.microsoft.com/office/2019/extlst" xmlns:r="http://schemas.openxmlformats.org/officeDocument/2006/relationships" xmlns:m="http://schemas.openxmlformats.org/officeDocument/2006/math" xmlns:v="urn:schemas-microsoft-com:vml" xmlns:wp14="http://schemas.microsoft.com/office/word/2010/wordprocessingDrawing" xmlns:wp="http://schemas.openxmlformats.org/drawingml/2006/wordprocessingDrawing" xmlns:w10="urn:schemas-microsoft-com:office:word" xmlns:w="http://schemas.openxmlformats.org/wordprocessingml/2006/main" xmlns:w14="http://schemas.microsoft.com/office/word/2010/wordml" xmlns:w15="http://schemas.microsoft.com/office/word/2012/wordml" xmlns:w16cex="http://schemas.microsoft.com/office/word/2018/wordml/cex" xmlns:w16cid="http://schemas.microsoft.com/office/word/2016/wordml/cid" xmlns:w16="http://schemas.microsoft.com/office/word/2018/wordml" xmlns:w16sdtdh="http://schemas.microsoft.com/office/word/2020/wordml/sdtdatahash" xmlns:w16se="http://schemas.microsoft.com/office/word/2015/wordml/symex" xmlns:wpg="http://schemas.microsoft.com/office/word/2010/wordprocessingGroup" xmlns:wpi="http://schemas.microsoft.com/office/word/2010/wordprocessingInk" xmlns:wne="http://schemas.microsoft.com/office/word/2006/wordml" xmlns:wps="http://schemas.microsoft.com/office/word/2010/wordprocessingShape" mc:Ignorable="w14 w15 w16se w16cid w16 w16cex w16sdtdh wp14">
+  <w:p>
+    <w:pPr>
+      <w:pStyle w:val="Header"/>
+      <w:framePr w:wrap="none" w:vAnchor="text" w:hAnchor="margin" w:xAlign="right" w:y="1"/>
+      <w:rPr>
+        <w:rStyle w:val="PageNumber"/>
+      </w:rPr>
+    </w:pPr>
+    <w:r>
+      <w:rPr>
+        <w:rStyle w:val="PageNumber"/>
+      </w:rPr>
+      <w:t xml:space="preserve">Maheshwari </w:t>
+    </w:r>
+    <w:sdt>
+      <w:sdtPr>
+        <w:rPr>
+          <w:rStyle w:val="PageNumber"/>
+        </w:rPr>
+        <w:id w:val="1009408083"/>
+        <w:docPartObj>
+          <w:docPartGallery w:val="Page Numbers (Top of Page)"/>
+          <w:docPartUnique/>
+        </w:docPartObj>
+      </w:sdtPr>
+      <w:sdtContent>
+        <w:r>
+          <w:rPr>
+            <w:rStyle w:val="PageNumber"/>
+          </w:rPr>
+          <w:fldChar w:fldCharType="begin"/>
+        </w:r>
+        <w:r>
+          <w:rPr>
+            <w:rStyle w:val="PageNumber"/>
+          </w:rPr>
+          <w:instrText xml:space="preserve"> PAGE </w:instrText>
+        </w:r>
+        <w:r>
+          <w:rPr>
+            <w:rStyle w:val="PageNumber"/>
+          </w:rPr>
+          <w:fldChar w:fldCharType="separate"/>
+        </w:r>
+        <w:r>
+          <w:rPr>
+            <w:rStyle w:val="PageNumber"/>
+            <w:noProof/>
+          </w:rPr>
+          <w:t>2</w:t>
+        </w:r>
+        <w:r>
+          <w:rPr>
+            <w:rStyle w:val="PageNumber"/>
+          </w:rPr>
+          <w:fldChar w:fldCharType="end"/>
+        </w:r>
+      </w:sdtContent>
+    </w:sdt>
+  </w:p>
+  <w:p>
+    <w:pPr>
+      <w:pStyle w:val="Header"/>
+      <w:ind w:right="360"/>
+    </w:pPr>
+  </w:p>
+</w:hdr>
+</file>
+
+<file path=word/header3.xml><?xml version="1.0" encoding="utf-8"?>
+<w:hdr xmlns:wpc="http://schemas.microsoft.com/office/word/2010/wordprocessingCanvas" xmlns:cx="http://schemas.microsoft.com/office/drawing/2014/chartex" xmlns:cx1="http://schemas.microsoft.com/office/drawing/2015/9/8/chartex" xmlns:cx2="http://schemas.microsoft.com/office/drawing/2015/10/21/chartex" xmlns:cx3="http://schemas.microsoft.com/office/drawing/2016/5/9/chartex" xmlns:cx4="http://schemas.microsoft.com/office/drawing/2016/5/10/chartex" xmlns:cx5="http://schemas.microsoft.com/office/drawing/2016/5/11/chartex" xmlns:cx6="http://schemas.microsoft.com/office/drawing/2016/5/12/chartex" xmlns:cx7="http://schemas.microsoft.com/office/drawing/2016/5/13/chartex" xmlns:cx8="http://schemas.microsoft.com/office/drawing/2016/5/14/chartex" xmlns:mc="http://schemas.openxmlformats.org/markup-compatibility/2006" xmlns:aink="http://schemas.microsoft.com/office/drawing/2016/ink" xmlns:am3d="http://schemas.microsoft.com/office/drawing/2017/model3d" xmlns:o="urn:schemas-microsoft-com:office:office" xmlns:oel="http://schemas.microsoft.com/office/2019/extlst" xmlns:r="http://schemas.openxmlformats.org/officeDocument/2006/relationships" xmlns:m="http://schemas.openxmlformats.org/officeDocument/2006/math" xmlns:v="urn:schemas-microsoft-com:vml" xmlns:wp14="http://schemas.microsoft.com/office/word/2010/wordprocessingDrawing" xmlns:wp="http://schemas.openxmlformats.org/drawingml/2006/wordprocessingDrawing" xmlns:w10="urn:schemas-microsoft-com:office:word" xmlns:w="http://schemas.openxmlformats.org/wordprocessingml/2006/main" xmlns:w14="http://schemas.microsoft.com/office/word/2010/wordml" xmlns:w15="http://schemas.microsoft.com/office/word/2012/wordml" xmlns:w16cex="http://schemas.microsoft.com/office/word/2018/wordml/cex" xmlns:w16cid="http://schemas.microsoft.com/office/word/2016/wordml/cid" xmlns:w16="http://schemas.microsoft.com/office/word/2018/wordml" xmlns:w16sdtdh="http://schemas.microsoft.com/office/word/2020/wordml/sdtdatahash" xmlns:w16se="http://schemas.microsoft.com/office/word/2015/wordml/symex" xmlns:wpg="http://schemas.microsoft.com/office/word/2010/wordprocessingGroup" xmlns:wpi="http://schemas.microsoft.com/office/word/2010/wordprocessingInk" xmlns:wne="http://schemas.microsoft.com/office/word/2006/wordml" xmlns:wps="http://schemas.microsoft.com/office/word/2010/wordprocessingShape" mc:Ignorable="w14 w15 w16se w16cid w16 w16cex w16sdtdh wp14">
+  <w:p>
+    <w:pPr>
+      <w:pStyle w:val="Header"/>
+      <w:framePr w:wrap="none" w:vAnchor="text" w:hAnchor="margin" w:xAlign="right" w:y="1"/>
+      <w:rPr>
+        <w:rStyle w:val="PageNumber"/>
+      </w:rPr>
+    </w:pPr>
+    <w:r>
+      <w:rPr>
+        <w:rStyle w:val="PageNumber"/>
+      </w:rPr>
+      <w:t xml:space="preserve">Maheshwari </w:t>
+    </w:r>
+    <w:sdt>
+      <w:sdtPr>
+        <w:rPr>
+          <w:rStyle w:val="PageNumber"/>
+        </w:rPr>
+        <w:id w:val="1741598437"/>
+        <w:docPartObj>
+          <w:docPartGallery w:val="Page Numbers (Top of Page)"/>
+          <w:docPartUnique/>
+        </w:docPartObj>
+      </w:sdtPr>
+      <w:sdtContent>
+        <w:r>
+          <w:rPr>
+            <w:rStyle w:val="PageNumber"/>
+          </w:rPr>
+          <w:fldChar w:fldCharType="begin"/>
+        </w:r>
+        <w:r>
+          <w:rPr>
+            <w:rStyle w:val="PageNumber"/>
+          </w:rPr>
+          <w:instrText xml:space="preserve"> PAGE </w:instrText>
+        </w:r>
+        <w:r>
+          <w:rPr>
+            <w:rStyle w:val="PageNumber"/>
+          </w:rPr>
+          <w:fldChar w:fldCharType="separate"/>
+        </w:r>
+        <w:r>
+          <w:rPr>
+            <w:rStyle w:val="PageNumber"/>
+            <w:noProof/>
+          </w:rPr>
+          <w:t>1</w:t>
+        </w:r>
+        <w:r>
+          <w:rPr>
+            <w:rStyle w:val="PageNumber"/>
+          </w:rPr>
+          <w:fldChar w:fldCharType="end"/>
+        </w:r>
+      </w:sdtContent>
+    </w:sdt>
+  </w:p>
+  <w:p>
+    <w:pPr>
+      <w:pStyle w:val="Header"/>
+      <w:ind w:right="360"/>
+    </w:pPr>
+    <w:r>
+      <w:t>Garv Maheshwari</w:t>
+    </w:r>
+  </w:p>
+  <w:p>
+    <w:pPr>
+      <w:pStyle w:val="Header"/>
+    </w:pPr>
+    <w:r>
+      <w:t>Sakthikumar</w:t>
+    </w:r>
+  </w:p>
+  <w:p>
+    <w:pPr>
+      <w:pStyle w:val="Header"/>
+    </w:pPr>
+    <w:r>
+      <w:t>IB CS HL Per. 4</w:t>
+    </w:r>
+  </w:p>
+</w:hdr>
 </file>
 
 <file path=word/numbering.xml><?xml version="1.0" encoding="utf-8"?>
@@ -692,6 +1445,96 @@
     </w:lvl>
   </w:abstractNum>
   <w:abstractNum w:abstractNumId="1" w15:restartNumberingAfterBreak="0">
+    <w:nsid w:val="5C3B01BA"/>
+    <w:multiLevelType w:val="hybridMultilevel"/>
+    <w:tmpl w:val="13309CCC"/>
+    <w:lvl w:ilvl="0" w:tplc="B90CA4D0">
+      <w:start w:val="1"/>
+      <w:numFmt w:val="decimal"/>
+      <w:lvlText w:val="%1."/>
+      <w:lvlJc w:val="left"/>
+      <w:pPr>
+        <w:ind w:left="720" w:hanging="360"/>
+      </w:pPr>
+      <w:rPr>
+        <w:rFonts w:hint="default"/>
+        <w:color w:val="4472C4" w:themeColor="accent1"/>
+      </w:rPr>
+    </w:lvl>
+    <w:lvl w:ilvl="1" w:tplc="04090019">
+      <w:start w:val="1"/>
+      <w:numFmt w:val="lowerLetter"/>
+      <w:lvlText w:val="%2."/>
+      <w:lvlJc w:val="left"/>
+      <w:pPr>
+        <w:ind w:left="1440" w:hanging="360"/>
+      </w:pPr>
+    </w:lvl>
+    <w:lvl w:ilvl="2" w:tplc="0409001B" w:tentative="1">
+      <w:start w:val="1"/>
+      <w:numFmt w:val="lowerRoman"/>
+      <w:lvlText w:val="%3."/>
+      <w:lvlJc w:val="right"/>
+      <w:pPr>
+        <w:ind w:left="2160" w:hanging="180"/>
+      </w:pPr>
+    </w:lvl>
+    <w:lvl w:ilvl="3" w:tplc="0409000F" w:tentative="1">
+      <w:start w:val="1"/>
+      <w:numFmt w:val="decimal"/>
+      <w:lvlText w:val="%4."/>
+      <w:lvlJc w:val="left"/>
+      <w:pPr>
+        <w:ind w:left="2880" w:hanging="360"/>
+      </w:pPr>
+    </w:lvl>
+    <w:lvl w:ilvl="4" w:tplc="04090019" w:tentative="1">
+      <w:start w:val="1"/>
+      <w:numFmt w:val="lowerLetter"/>
+      <w:lvlText w:val="%5."/>
+      <w:lvlJc w:val="left"/>
+      <w:pPr>
+        <w:ind w:left="3600" w:hanging="360"/>
+      </w:pPr>
+    </w:lvl>
+    <w:lvl w:ilvl="5" w:tplc="0409001B" w:tentative="1">
+      <w:start w:val="1"/>
+      <w:numFmt w:val="lowerRoman"/>
+      <w:lvlText w:val="%6."/>
+      <w:lvlJc w:val="right"/>
+      <w:pPr>
+        <w:ind w:left="4320" w:hanging="180"/>
+      </w:pPr>
+    </w:lvl>
+    <w:lvl w:ilvl="6" w:tplc="0409000F" w:tentative="1">
+      <w:start w:val="1"/>
+      <w:numFmt w:val="decimal"/>
+      <w:lvlText w:val="%7."/>
+      <w:lvlJc w:val="left"/>
+      <w:pPr>
+        <w:ind w:left="5040" w:hanging="360"/>
+      </w:pPr>
+    </w:lvl>
+    <w:lvl w:ilvl="7" w:tplc="04090019" w:tentative="1">
+      <w:start w:val="1"/>
+      <w:numFmt w:val="lowerLetter"/>
+      <w:lvlText w:val="%8."/>
+      <w:lvlJc w:val="left"/>
+      <w:pPr>
+        <w:ind w:left="5760" w:hanging="360"/>
+      </w:pPr>
+    </w:lvl>
+    <w:lvl w:ilvl="8" w:tplc="0409001B" w:tentative="1">
+      <w:start w:val="1"/>
+      <w:numFmt w:val="lowerRoman"/>
+      <w:lvlText w:val="%9."/>
+      <w:lvlJc w:val="right"/>
+      <w:pPr>
+        <w:ind w:left="6480" w:hanging="180"/>
+      </w:pPr>
+    </w:lvl>
+  </w:abstractNum>
+  <w:abstractNum w:abstractNumId="2" w15:restartNumberingAfterBreak="0">
     <w:nsid w:val="6DBD332E"/>
     <w:multiLevelType w:val="multilevel"/>
     <w:tmpl w:val="7324ACAE"/>
@@ -778,6 +1621,9 @@
     <w:abstractNumId w:val="0"/>
   </w:num>
   <w:num w:numId="2" w16cid:durableId="418864786">
+    <w:abstractNumId w:val="2"/>
+  </w:num>
+  <w:num w:numId="3" w16cid:durableId="941230774">
     <w:abstractNumId w:val="1"/>
   </w:num>
 </w:numbering>
@@ -1369,6 +2215,88 @@
       </w:numPr>
     </w:pPr>
   </w:style>
+  <w:style w:type="paragraph" w:styleId="Header">
+    <w:name w:val="header"/>
+    <w:basedOn w:val="Normal"/>
+    <w:link w:val="HeaderChar"/>
+    <w:uiPriority w:val="99"/>
+    <w:unhideWhenUsed/>
+    <w:rsid w:val="00A36E60"/>
+    <w:pPr>
+      <w:tabs>
+        <w:tab w:val="center" w:pos="4680"/>
+        <w:tab w:val="right" w:pos="9360"/>
+      </w:tabs>
+    </w:pPr>
+    <w:rPr>
+      <w:rFonts w:cs="Mangal"/>
+      <w:szCs w:val="21"/>
+    </w:rPr>
+  </w:style>
+  <w:style w:type="character" w:customStyle="1" w:styleId="HeaderChar">
+    <w:name w:val="Header Char"/>
+    <w:basedOn w:val="DefaultParagraphFont"/>
+    <w:link w:val="Header"/>
+    <w:uiPriority w:val="99"/>
+    <w:rsid w:val="00A36E60"/>
+    <w:rPr>
+      <w:rFonts w:cs="Mangal"/>
+      <w:szCs w:val="21"/>
+    </w:rPr>
+  </w:style>
+  <w:style w:type="paragraph" w:styleId="Footer">
+    <w:name w:val="footer"/>
+    <w:basedOn w:val="Normal"/>
+    <w:link w:val="FooterChar"/>
+    <w:uiPriority w:val="99"/>
+    <w:unhideWhenUsed/>
+    <w:rsid w:val="00A36E60"/>
+    <w:pPr>
+      <w:tabs>
+        <w:tab w:val="center" w:pos="4680"/>
+        <w:tab w:val="right" w:pos="9360"/>
+      </w:tabs>
+    </w:pPr>
+    <w:rPr>
+      <w:rFonts w:cs="Mangal"/>
+      <w:szCs w:val="21"/>
+    </w:rPr>
+  </w:style>
+  <w:style w:type="character" w:customStyle="1" w:styleId="FooterChar">
+    <w:name w:val="Footer Char"/>
+    <w:basedOn w:val="DefaultParagraphFont"/>
+    <w:link w:val="Footer"/>
+    <w:uiPriority w:val="99"/>
+    <w:rsid w:val="00A36E60"/>
+    <w:rPr>
+      <w:rFonts w:cs="Mangal"/>
+      <w:szCs w:val="21"/>
+    </w:rPr>
+  </w:style>
+  <w:style w:type="table" w:styleId="TableGrid">
+    <w:name w:val="Table Grid"/>
+    <w:basedOn w:val="TableNormal"/>
+    <w:uiPriority w:val="39"/>
+    <w:rsid w:val="002D7351"/>
+    <w:tblPr>
+      <w:tblBorders>
+        <w:top w:val="single" w:sz="4" w:space="0" w:color="auto"/>
+        <w:left w:val="single" w:sz="4" w:space="0" w:color="auto"/>
+        <w:bottom w:val="single" w:sz="4" w:space="0" w:color="auto"/>
+        <w:right w:val="single" w:sz="4" w:space="0" w:color="auto"/>
+        <w:insideH w:val="single" w:sz="4" w:space="0" w:color="auto"/>
+        <w:insideV w:val="single" w:sz="4" w:space="0" w:color="auto"/>
+      </w:tblBorders>
+    </w:tblPr>
+  </w:style>
+  <w:style w:type="character" w:styleId="PageNumber">
+    <w:name w:val="page number"/>
+    <w:basedOn w:val="DefaultParagraphFont"/>
+    <w:uiPriority w:val="99"/>
+    <w:semiHidden/>
+    <w:unhideWhenUsed/>
+    <w:rsid w:val="00CB56B2"/>
+  </w:style>
 </w:styles>
 </file>
 

</xml_diff>